<commit_message>
Alterando imagem de estrutura do kaioken framework
</commit_message>
<xml_diff>
--- a/framework/Project/Kaioken Framework (Estrutura).docx
+++ b/framework/Project/Kaioken Framework (Estrutura).docx
@@ -3191,125 +3191,6 @@
             <w:noWrap w:val="false"/>
           </w:tcPr>
           <w:p>
-            <w:r>
-              <mc:AlternateContent>
-                <mc:Choice Requires="wpg">
-                  <w:drawing>
-                    <wp:anchor xmlns:wp="http://schemas.openxmlformats.org/drawingml/2006/wordprocessingDrawing" xmlns:wp14="http://schemas.microsoft.com/office/word/2010/wordprocessingDrawing" distT="0" distB="0" distL="115200" distR="115200" simplePos="0" relativeHeight="84992" behindDoc="0" locked="0" layoutInCell="1" allowOverlap="1">
-                      <wp:simplePos x="0" y="0"/>
-                      <wp:positionH relativeFrom="column">
-                        <wp:posOffset>152400</wp:posOffset>
-                      </wp:positionH>
-                      <wp:positionV relativeFrom="paragraph">
-                        <wp:posOffset>7212</wp:posOffset>
-                      </wp:positionV>
-                      <wp:extent cx="800100" cy="123825"/>
-                      <wp:effectExtent l="0" t="0" r="0" b="0"/>
-                      <wp:wrapNone/>
-                      <wp:docPr id="20" name=""/>
-                      <wp:cNvGraphicFramePr>
-                        <a:graphicFrameLocks xmlns:a="http://schemas.openxmlformats.org/drawingml/2006/main" noChangeAspect="1"/>
-                      </wp:cNvGraphicFramePr>
-                      <a:graphic xmlns:a="http://schemas.openxmlformats.org/drawingml/2006/main">
-                        <a:graphicData uri="http://schemas.openxmlformats.org/drawingml/2006/picture">
-                          <pic:pic xmlns:pic="http://schemas.openxmlformats.org/drawingml/2006/picture">
-                            <pic:nvPicPr>
-                              <pic:cNvPr id="1346485957" name=""/>
-                              <pic:cNvPicPr>
-                                <a:picLocks noChangeAspect="1"/>
-                              </pic:cNvPicPr>
-                              <pic:nvPr/>
-                            </pic:nvPicPr>
-                            <pic:blipFill>
-                              <a:blip r:embed="rId27"/>
-                              <a:stretch/>
-                            </pic:blipFill>
-                            <pic:spPr bwMode="auto">
-                              <a:xfrm>
-                                <a:off x="0" y="0"/>
-                                <a:ext cx="800100" cy="123824"/>
-                              </a:xfrm>
-                              <a:prstGeom prst="rect">
-                                <a:avLst/>
-                              </a:prstGeom>
-                            </pic:spPr>
-                          </pic:pic>
-                        </a:graphicData>
-                      </a:graphic>
-                    </wp:anchor>
-                  </w:drawing>
-                </mc:Choice>
-                <mc:Fallback>
-                  <w:pict>
-                    <v:shapetype type="#_x0000_t75" o:spt="75" coordsize="21600,21600" o:preferrelative="t" path="m@4@5l@4@11@9@11@9@5xe">
-                      <v:formulas>
-                        <v:f eqn="if lineDrawn pixelLineWidth 0"/>
-                        <v:f eqn="sum @0 1 0"/>
-                        <v:f eqn="sum 0 0 @1"/>
-                        <v:f eqn="prod @2 1 2"/>
-                        <v:f eqn="prod @3 21600 pixelWidth"/>
-                        <v:f eqn="prod @3 21600 pixelHeight"/>
-                        <v:f eqn="sum @0 0 1"/>
-                        <v:f eqn="prod @6 1 2"/>
-                        <v:f eqn="prod @7 21600 pixelWidth"/>
-                        <v:f eqn="sum @8 21600 0"/>
-                        <v:f eqn="prod @7 21600 pixelHeight"/>
-                        <v:f eqn="sum @10 21600 0"/>
-                      </v:formulas>
-                    </v:shapetype>
-                    <v:shape id="_x0000_i19" o:spid="_x0000_s19" type="#_x0000_t75" style="position:absolute;z-index:84992;o:allowoverlap:true;o:allowincell:true;mso-position-horizontal-relative:text;margin-left:12.00pt;mso-position-horizontal:absolute;mso-position-vertical-relative:text;margin-top:0.57pt;mso-position-vertical:absolute;width:63.00pt;height:9.75pt;mso-wrap-distance-left:9.07pt;mso-wrap-distance-top:0.00pt;mso-wrap-distance-right:9.07pt;mso-wrap-distance-bottom:0.00pt;" stroked="false">
-                      <v:path textboxrect="0,0,0,0"/>
-                      <v:imagedata r:id="rId27" o:title=""/>
-                    </v:shape>
-                  </w:pict>
-                </mc:Fallback>
-              </mc:AlternateContent>
-            </w:r>
-            <w:r>
-              <w:rPr>
-                <w:sz w:val="24"/>
-              </w:rPr>
-            </w:r>
-            <w:r/>
-          </w:p>
-        </w:tc>
-        <w:tc>
-          <w:tcPr>
-            <w:shd w:val="clear" w:color="202229" w:fill="202229"/>
-            <w:tcW w:w="6378" w:type="dxa"/>
-            <w:vMerge w:val="restart"/>
-            <w:textDirection w:val="lrTb"/>
-            <w:noWrap w:val="false"/>
-          </w:tcPr>
-          <w:p>
-            <w:r>
-              <w:rPr>
-                <w:sz w:val="20"/>
-                <w:szCs w:val="20"/>
-              </w:rPr>
-              <w:t xml:space="preserve">Classes para envio de e-mails.</w:t>
-            </w:r>
-            <w:r>
-              <w:rPr>
-                <w:sz w:val="20"/>
-                <w:szCs w:val="20"/>
-              </w:rPr>
-            </w:r>
-            <w:r/>
-          </w:p>
-        </w:tc>
-      </w:tr>
-      <w:tr>
-        <w:trPr/>
-        <w:tc>
-          <w:tcPr>
-            <w:shd w:val="clear" w:color="202229" w:fill="202229"/>
-            <w:tcW w:w="2834" w:type="dxa"/>
-            <w:vMerge w:val="restart"/>
-            <w:textDirection w:val="lrTb"/>
-            <w:noWrap w:val="false"/>
-          </w:tcPr>
-          <w:p>
             <w:pPr>
               <w:jc w:val="left"/>
               <w:rPr>
@@ -3349,7 +3230,7 @@
                           <wp:lineTo x="0" y="21600"/>
                         </wp:wrapPolygon>
                       </wp:wrapThrough>
-                      <wp:docPr id="21" name=""/>
+                      <wp:docPr id="20" name=""/>
                       <wp:cNvGraphicFramePr>
                         <a:graphicFrameLocks xmlns:a="http://schemas.openxmlformats.org/drawingml/2006/main" noChangeAspect="1"/>
                       </wp:cNvGraphicFramePr>
@@ -3364,7 +3245,7 @@
                               <pic:nvPr/>
                             </pic:nvPicPr>
                             <pic:blipFill>
-                              <a:blip r:embed="rId28"/>
+                              <a:blip r:embed="rId27"/>
                               <a:stretch/>
                             </pic:blipFill>
                             <pic:spPr bwMode="auto">
@@ -3400,10 +3281,10 @@
                         <v:f eqn="sum @10 21600 0"/>
                       </v:formulas>
                     </v:shapetype>
-                    <v:shape id="_x0000_i20" o:spid="_x0000_s20" type="#_x0000_t75" style="position:absolute;z-index:7168;o:allowoverlap:true;o:allowincell:true;mso-position-horizontal-relative:text;margin-left:12.75pt;mso-position-horizontal:absolute;mso-position-vertical-relative:text;margin-top:0.00pt;mso-position-vertical:absolute;width:63.00pt;height:13.50pt;mso-wrap-distance-left:9.07pt;mso-wrap-distance-top:0.00pt;mso-wrap-distance-right:9.07pt;mso-wrap-distance-bottom:0.00pt;" wrapcoords="0 0 100000 0 100000 100000 0 100000" stroked="false">
+                    <v:shape id="_x0000_i19" o:spid="_x0000_s19" type="#_x0000_t75" style="position:absolute;z-index:7168;o:allowoverlap:true;o:allowincell:true;mso-position-horizontal-relative:text;margin-left:12.75pt;mso-position-horizontal:absolute;mso-position-vertical-relative:text;margin-top:0.00pt;mso-position-vertical:absolute;width:63.00pt;height:13.50pt;mso-wrap-distance-left:9.07pt;mso-wrap-distance-top:0.00pt;mso-wrap-distance-right:9.07pt;mso-wrap-distance-bottom:0.00pt;" wrapcoords="0 0 100000 0 100000 100000 0 100000" stroked="false">
                       <v:path textboxrect="0,0,0,0"/>
                       <w10:wrap type="through"/>
-                      <v:imagedata r:id="rId28" o:title=""/>
+                      <v:imagedata r:id="rId27" o:title=""/>
                     </v:shape>
                   </w:pict>
                 </mc:Fallback>
@@ -3508,7 +3389,7 @@
                       <wp:extent cx="904875" cy="104775"/>
                       <wp:effectExtent l="0" t="0" r="0" b="0"/>
                       <wp:wrapNone/>
-                      <wp:docPr id="22" name=""/>
+                      <wp:docPr id="21" name=""/>
                       <wp:cNvGraphicFramePr>
                         <a:graphicFrameLocks xmlns:a="http://schemas.openxmlformats.org/drawingml/2006/main" noChangeAspect="1"/>
                       </wp:cNvGraphicFramePr>
@@ -3523,7 +3404,7 @@
                               <pic:nvPr/>
                             </pic:nvPicPr>
                             <pic:blipFill>
-                              <a:blip r:embed="rId29"/>
+                              <a:blip r:embed="rId28"/>
                               <a:stretch/>
                             </pic:blipFill>
                             <pic:spPr bwMode="auto">
@@ -3559,9 +3440,9 @@
                         <v:f eqn="sum @10 21600 0"/>
                       </v:formulas>
                     </v:shapetype>
-                    <v:shape id="_x0000_i21" o:spid="_x0000_s21" type="#_x0000_t75" style="position:absolute;z-index:90112;o:allowoverlap:true;o:allowincell:true;mso-position-horizontal-relative:text;margin-left:11.25pt;mso-position-horizontal:absolute;mso-position-vertical-relative:text;margin-top:1.13pt;mso-position-vertical:absolute;width:71.25pt;height:8.25pt;mso-wrap-distance-left:9.07pt;mso-wrap-distance-top:0.00pt;mso-wrap-distance-right:9.07pt;mso-wrap-distance-bottom:0.00pt;" stroked="false">
+                    <v:shape id="_x0000_i20" o:spid="_x0000_s20" type="#_x0000_t75" style="position:absolute;z-index:90112;o:allowoverlap:true;o:allowincell:true;mso-position-horizontal-relative:text;margin-left:11.25pt;mso-position-horizontal:absolute;mso-position-vertical-relative:text;margin-top:1.13pt;mso-position-vertical:absolute;width:71.25pt;height:8.25pt;mso-wrap-distance-left:9.07pt;mso-wrap-distance-top:0.00pt;mso-wrap-distance-right:9.07pt;mso-wrap-distance-bottom:0.00pt;" stroked="false">
                       <v:path textboxrect="0,0,0,0"/>
-                      <v:imagedata r:id="rId29" o:title=""/>
+                      <v:imagedata r:id="rId28" o:title=""/>
                     </v:shape>
                   </w:pict>
                 </mc:Fallback>
@@ -3668,7 +3549,7 @@
                           <wp:lineTo x="0" y="21600"/>
                         </wp:wrapPolygon>
                       </wp:wrapThrough>
-                      <wp:docPr id="23" name=""/>
+                      <wp:docPr id="22" name=""/>
                       <wp:cNvGraphicFramePr>
                         <a:graphicFrameLocks xmlns:a="http://schemas.openxmlformats.org/drawingml/2006/main" noChangeAspect="1"/>
                       </wp:cNvGraphicFramePr>
@@ -3683,7 +3564,7 @@
                               <pic:nvPr/>
                             </pic:nvPicPr>
                             <pic:blipFill>
-                              <a:blip r:embed="rId30"/>
+                              <a:blip r:embed="rId29"/>
                               <a:stretch/>
                             </pic:blipFill>
                             <pic:spPr bwMode="auto">
@@ -3719,10 +3600,10 @@
                         <v:f eqn="sum @10 21600 0"/>
                       </v:formulas>
                     </v:shapetype>
-                    <v:shape id="_x0000_i22" o:spid="_x0000_s22" type="#_x0000_t75" style="position:absolute;z-index:9216;o:allowoverlap:true;o:allowincell:true;mso-position-horizontal-relative:text;margin-left:11.25pt;mso-position-horizontal:absolute;mso-position-vertical-relative:text;margin-top:0.00pt;mso-position-vertical:absolute;width:62.25pt;height:12.75pt;mso-wrap-distance-left:9.07pt;mso-wrap-distance-top:0.00pt;mso-wrap-distance-right:9.07pt;mso-wrap-distance-bottom:0.00pt;" wrapcoords="0 0 100000 0 100000 100000 0 100000" stroked="false">
+                    <v:shape id="_x0000_i21" o:spid="_x0000_s21" type="#_x0000_t75" style="position:absolute;z-index:9216;o:allowoverlap:true;o:allowincell:true;mso-position-horizontal-relative:text;margin-left:11.25pt;mso-position-horizontal:absolute;mso-position-vertical-relative:text;margin-top:0.00pt;mso-position-vertical:absolute;width:62.25pt;height:12.75pt;mso-wrap-distance-left:9.07pt;mso-wrap-distance-top:0.00pt;mso-wrap-distance-right:9.07pt;mso-wrap-distance-bottom:0.00pt;" wrapcoords="0 0 100000 0 100000 100000 0 100000" stroked="false">
                       <v:path textboxrect="0,0,0,0"/>
                       <w10:wrap type="through"/>
-                      <v:imagedata r:id="rId30" o:title=""/>
+                      <v:imagedata r:id="rId29" o:title=""/>
                     </v:shape>
                   </w:pict>
                 </mc:Fallback>
@@ -3829,7 +3710,7 @@
                           <wp:lineTo x="0" y="21600"/>
                         </wp:wrapPolygon>
                       </wp:wrapThrough>
-                      <wp:docPr id="24" name=""/>
+                      <wp:docPr id="23" name=""/>
                       <wp:cNvGraphicFramePr>
                         <a:graphicFrameLocks xmlns:a="http://schemas.openxmlformats.org/drawingml/2006/main" noChangeAspect="1"/>
                       </wp:cNvGraphicFramePr>
@@ -3844,7 +3725,7 @@
                               <pic:nvPr/>
                             </pic:nvPicPr>
                             <pic:blipFill>
-                              <a:blip r:embed="rId31"/>
+                              <a:blip r:embed="rId30"/>
                               <a:stretch/>
                             </pic:blipFill>
                             <pic:spPr bwMode="auto">
@@ -3880,10 +3761,10 @@
                         <v:f eqn="sum @10 21600 0"/>
                       </v:formulas>
                     </v:shapetype>
-                    <v:shape id="_x0000_i23" o:spid="_x0000_s23" type="#_x0000_t75" style="position:absolute;z-index:10240;o:allowoverlap:true;o:allowincell:true;mso-position-horizontal-relative:text;margin-left:12.00pt;mso-position-horizontal:absolute;mso-position-vertical-relative:text;margin-top:0.00pt;mso-position-vertical:absolute;width:64.50pt;height:14.25pt;mso-wrap-distance-left:9.07pt;mso-wrap-distance-top:0.00pt;mso-wrap-distance-right:9.07pt;mso-wrap-distance-bottom:0.00pt;" wrapcoords="0 0 100000 0 100000 100000 0 100000" stroked="false">
+                    <v:shape id="_x0000_i22" o:spid="_x0000_s22" type="#_x0000_t75" style="position:absolute;z-index:10240;o:allowoverlap:true;o:allowincell:true;mso-position-horizontal-relative:text;margin-left:12.00pt;mso-position-horizontal:absolute;mso-position-vertical-relative:text;margin-top:0.00pt;mso-position-vertical:absolute;width:64.50pt;height:14.25pt;mso-wrap-distance-left:9.07pt;mso-wrap-distance-top:0.00pt;mso-wrap-distance-right:9.07pt;mso-wrap-distance-bottom:0.00pt;" wrapcoords="0 0 100000 0 100000 100000 0 100000" stroked="false">
                       <v:path textboxrect="0,0,0,0"/>
                       <w10:wrap type="through"/>
-                      <v:imagedata r:id="rId31" o:title=""/>
+                      <v:imagedata r:id="rId30" o:title=""/>
                     </v:shape>
                   </w:pict>
                 </mc:Fallback>
@@ -3986,7 +3867,7 @@
                       <wp:extent cx="866775" cy="114300"/>
                       <wp:effectExtent l="0" t="0" r="0" b="0"/>
                       <wp:wrapNone/>
-                      <wp:docPr id="25" name=""/>
+                      <wp:docPr id="24" name=""/>
                       <wp:cNvGraphicFramePr>
                         <a:graphicFrameLocks xmlns:a="http://schemas.openxmlformats.org/drawingml/2006/main" noChangeAspect="1"/>
                       </wp:cNvGraphicFramePr>
@@ -4001,7 +3882,7 @@
                               <pic:nvPr/>
                             </pic:nvPicPr>
                             <pic:blipFill>
-                              <a:blip r:embed="rId32"/>
+                              <a:blip r:embed="rId31"/>
                               <a:stretch/>
                             </pic:blipFill>
                             <pic:spPr bwMode="auto">
@@ -4037,9 +3918,9 @@
                         <v:f eqn="sum @10 21600 0"/>
                       </v:formulas>
                     </v:shapetype>
-                    <v:shape id="_x0000_i24" o:spid="_x0000_s24" type="#_x0000_t75" style="position:absolute;z-index:95232;o:allowoverlap:true;o:allowincell:true;mso-position-horizontal-relative:text;margin-left:12.75pt;mso-position-horizontal:absolute;mso-position-vertical-relative:text;margin-top:0.38pt;mso-position-vertical:absolute;width:68.25pt;height:9.00pt;mso-wrap-distance-left:9.07pt;mso-wrap-distance-top:0.00pt;mso-wrap-distance-right:9.07pt;mso-wrap-distance-bottom:0.00pt;" stroked="false">
+                    <v:shape id="_x0000_i23" o:spid="_x0000_s23" type="#_x0000_t75" style="position:absolute;z-index:95232;o:allowoverlap:true;o:allowincell:true;mso-position-horizontal-relative:text;margin-left:12.75pt;mso-position-horizontal:absolute;mso-position-vertical-relative:text;margin-top:0.38pt;mso-position-vertical:absolute;width:68.25pt;height:9.00pt;mso-wrap-distance-left:9.07pt;mso-wrap-distance-top:0.00pt;mso-wrap-distance-right:9.07pt;mso-wrap-distance-bottom:0.00pt;" stroked="false">
                       <v:path textboxrect="0,0,0,0"/>
-                      <v:imagedata r:id="rId32" o:title=""/>
+                      <v:imagedata r:id="rId31" o:title=""/>
                     </v:shape>
                   </w:pict>
                 </mc:Fallback>
@@ -4135,7 +4016,7 @@
                       <wp:extent cx="990600" cy="104775"/>
                       <wp:effectExtent l="0" t="0" r="0" b="0"/>
                       <wp:wrapNone/>
-                      <wp:docPr id="26" name=""/>
+                      <wp:docPr id="25" name=""/>
                       <wp:cNvGraphicFramePr>
                         <a:graphicFrameLocks xmlns:a="http://schemas.openxmlformats.org/drawingml/2006/main" noChangeAspect="1"/>
                       </wp:cNvGraphicFramePr>
@@ -4186,7 +4067,7 @@
                         <v:f eqn="sum @10 21600 0"/>
                       </v:formulas>
                     </v:shapetype>
-                    <v:shape id="_x0000_i25" o:spid="_x0000_s25" type="#_x0000_t75" style="position:absolute;z-index:92160;o:allowoverlap:true;o:allowincell:true;mso-position-horizontal-relative:text;margin-left:12.75pt;mso-position-horizontal:absolute;mso-position-vertical-relative:text;margin-top:1.13pt;mso-position-vertical:absolute;width:78.00pt;height:8.25pt;mso-wrap-distance-left:9.07pt;mso-wrap-distance-top:0.00pt;mso-wrap-distance-right:9.07pt;mso-wrap-distance-bottom:0.00pt;" stroked="false">
+                    <v:shape id="_x0000_i24" o:spid="_x0000_s24" type="#_x0000_t75" style="position:absolute;z-index:92160;o:allowoverlap:true;o:allowincell:true;mso-position-horizontal-relative:text;margin-left:12.75pt;mso-position-horizontal:absolute;mso-position-vertical-relative:text;margin-top:1.13pt;mso-position-vertical:absolute;width:78.00pt;height:8.25pt;mso-wrap-distance-left:9.07pt;mso-wrap-distance-top:0.00pt;mso-wrap-distance-right:9.07pt;mso-wrap-distance-bottom:0.00pt;" stroked="false">
                       <v:path textboxrect="0,0,0,0"/>
                       <v:imagedata r:id="rId14" o:title=""/>
                     </v:shape>
@@ -4323,7 +4204,7 @@
                           <wp:lineTo x="0" y="21600"/>
                         </wp:wrapPolygon>
                       </wp:wrapThrough>
-                      <wp:docPr id="27" name=""/>
+                      <wp:docPr id="26" name=""/>
                       <wp:cNvGraphicFramePr>
                         <a:graphicFrameLocks xmlns:a="http://schemas.openxmlformats.org/drawingml/2006/main" noChangeAspect="1"/>
                       </wp:cNvGraphicFramePr>
@@ -4338,7 +4219,7 @@
                               <pic:nvPr/>
                             </pic:nvPicPr>
                             <pic:blipFill>
-                              <a:blip r:embed="rId33"/>
+                              <a:blip r:embed="rId32"/>
                               <a:stretch/>
                             </pic:blipFill>
                             <pic:spPr bwMode="auto">
@@ -4374,10 +4255,10 @@
                         <v:f eqn="sum @10 21600 0"/>
                       </v:formulas>
                     </v:shapetype>
-                    <v:shape id="_x0000_i26" o:spid="_x0000_s26" type="#_x0000_t75" style="position:absolute;z-index:12288;o:allowoverlap:true;o:allowincell:true;mso-position-horizontal-relative:text;margin-left:11.25pt;mso-position-horizontal:absolute;mso-position-vertical-relative:text;margin-top:0.00pt;mso-position-vertical:absolute;width:72.00pt;height:12.75pt;mso-wrap-distance-left:9.07pt;mso-wrap-distance-top:0.00pt;mso-wrap-distance-right:9.07pt;mso-wrap-distance-bottom:0.00pt;" wrapcoords="0 0 100000 0 100000 100000 0 100000" stroked="false">
+                    <v:shape id="_x0000_i25" o:spid="_x0000_s25" type="#_x0000_t75" style="position:absolute;z-index:12288;o:allowoverlap:true;o:allowincell:true;mso-position-horizontal-relative:text;margin-left:11.25pt;mso-position-horizontal:absolute;mso-position-vertical-relative:text;margin-top:0.00pt;mso-position-vertical:absolute;width:72.00pt;height:12.75pt;mso-wrap-distance-left:9.07pt;mso-wrap-distance-top:0.00pt;mso-wrap-distance-right:9.07pt;mso-wrap-distance-bottom:0.00pt;" wrapcoords="0 0 100000 0 100000 100000 0 100000" stroked="false">
                       <v:path textboxrect="0,0,0,0"/>
                       <w10:wrap type="through"/>
-                      <v:imagedata r:id="rId33" o:title=""/>
+                      <v:imagedata r:id="rId32" o:title=""/>
                     </v:shape>
                   </w:pict>
                 </mc:Fallback>
@@ -4460,7 +4341,7 @@
                       <wp:extent cx="895350" cy="123825"/>
                       <wp:effectExtent l="0" t="0" r="0" b="0"/>
                       <wp:wrapNone/>
-                      <wp:docPr id="28" name=""/>
+                      <wp:docPr id="27" name=""/>
                       <wp:cNvGraphicFramePr>
                         <a:graphicFrameLocks xmlns:a="http://schemas.openxmlformats.org/drawingml/2006/main" noChangeAspect="1"/>
                       </wp:cNvGraphicFramePr>
@@ -4511,7 +4392,7 @@
                         <v:f eqn="sum @10 21600 0"/>
                       </v:formulas>
                     </v:shapetype>
-                    <v:shape id="_x0000_i27" o:spid="_x0000_s27" type="#_x0000_t75" style="position:absolute;z-index:80896;o:allowoverlap:true;o:allowincell:true;mso-position-horizontal-relative:text;margin-left:11.25pt;mso-position-horizontal:absolute;mso-position-vertical-relative:text;margin-top:0.57pt;mso-position-vertical:absolute;width:70.50pt;height:9.75pt;mso-wrap-distance-left:9.07pt;mso-wrap-distance-top:0.00pt;mso-wrap-distance-right:9.07pt;mso-wrap-distance-bottom:0.00pt;" stroked="false">
+                    <v:shape id="_x0000_i26" o:spid="_x0000_s26" type="#_x0000_t75" style="position:absolute;z-index:80896;o:allowoverlap:true;o:allowincell:true;mso-position-horizontal-relative:text;margin-left:11.25pt;mso-position-horizontal:absolute;mso-position-vertical-relative:text;margin-top:0.57pt;mso-position-vertical:absolute;width:70.50pt;height:9.75pt;mso-wrap-distance-left:9.07pt;mso-wrap-distance-top:0.00pt;mso-wrap-distance-right:9.07pt;mso-wrap-distance-bottom:0.00pt;" stroked="false">
                       <v:path textboxrect="0,0,0,0"/>
                       <v:imagedata r:id="rId16" o:title=""/>
                     </v:shape>
@@ -4619,7 +4500,7 @@
                           <wp:lineTo x="0" y="21600"/>
                         </wp:wrapPolygon>
                       </wp:wrapThrough>
-                      <wp:docPr id="29" name=""/>
+                      <wp:docPr id="28" name=""/>
                       <wp:cNvGraphicFramePr>
                         <a:graphicFrameLocks xmlns:a="http://schemas.openxmlformats.org/drawingml/2006/main" noChangeAspect="1"/>
                       </wp:cNvGraphicFramePr>
@@ -4634,7 +4515,7 @@
                               <pic:nvPr/>
                             </pic:nvPicPr>
                             <pic:blipFill>
-                              <a:blip r:embed="rId34"/>
+                              <a:blip r:embed="rId33"/>
                               <a:stretch/>
                             </pic:blipFill>
                             <pic:spPr bwMode="auto">
@@ -4670,10 +4551,10 @@
                         <v:f eqn="sum @10 21600 0"/>
                       </v:formulas>
                     </v:shapetype>
-                    <v:shape id="_x0000_i28" o:spid="_x0000_s28" type="#_x0000_t75" style="position:absolute;z-index:13312;o:allowoverlap:true;o:allowincell:true;mso-position-horizontal-relative:text;margin-left:9.75pt;mso-position-horizontal:absolute;mso-position-vertical-relative:text;margin-top:0.00pt;mso-position-vertical:absolute;width:72.75pt;height:13.50pt;mso-wrap-distance-left:9.07pt;mso-wrap-distance-top:0.00pt;mso-wrap-distance-right:9.07pt;mso-wrap-distance-bottom:0.00pt;" wrapcoords="0 0 100000 0 100000 100000 0 100000" stroked="false">
+                    <v:shape id="_x0000_i27" o:spid="_x0000_s27" type="#_x0000_t75" style="position:absolute;z-index:13312;o:allowoverlap:true;o:allowincell:true;mso-position-horizontal-relative:text;margin-left:9.75pt;mso-position-horizontal:absolute;mso-position-vertical-relative:text;margin-top:0.00pt;mso-position-vertical:absolute;width:72.75pt;height:13.50pt;mso-wrap-distance-left:9.07pt;mso-wrap-distance-top:0.00pt;mso-wrap-distance-right:9.07pt;mso-wrap-distance-bottom:0.00pt;" wrapcoords="0 0 100000 0 100000 100000 0 100000" stroked="false">
                       <v:path textboxrect="0,0,0,0"/>
                       <w10:wrap type="through"/>
-                      <v:imagedata r:id="rId34" o:title=""/>
+                      <v:imagedata r:id="rId33" o:title=""/>
                     </v:shape>
                   </w:pict>
                 </mc:Fallback>
@@ -4796,7 +4677,7 @@
                           <wp:lineTo x="0" y="21600"/>
                         </wp:wrapPolygon>
                       </wp:wrapThrough>
-                      <wp:docPr id="30" name=""/>
+                      <wp:docPr id="29" name=""/>
                       <wp:cNvGraphicFramePr>
                         <a:graphicFrameLocks xmlns:a="http://schemas.openxmlformats.org/drawingml/2006/main" noChangeAspect="1"/>
                       </wp:cNvGraphicFramePr>
@@ -4811,7 +4692,7 @@
                               <pic:nvPr/>
                             </pic:nvPicPr>
                             <pic:blipFill>
-                              <a:blip r:embed="rId35"/>
+                              <a:blip r:embed="rId34"/>
                               <a:stretch/>
                             </pic:blipFill>
                             <pic:spPr bwMode="auto">
@@ -4847,10 +4728,10 @@
                         <v:f eqn="sum @10 21600 0"/>
                       </v:formulas>
                     </v:shapetype>
-                    <v:shape id="_x0000_i29" o:spid="_x0000_s29" type="#_x0000_t75" style="position:absolute;z-index:14336;o:allowoverlap:true;o:allowincell:true;mso-position-horizontal-relative:text;margin-left:9.75pt;mso-position-horizontal:absolute;mso-position-vertical-relative:text;margin-top:0.00pt;mso-position-vertical:absolute;width:67.50pt;height:12.00pt;mso-wrap-distance-left:9.07pt;mso-wrap-distance-top:0.00pt;mso-wrap-distance-right:9.07pt;mso-wrap-distance-bottom:0.00pt;" wrapcoords="0 0 100000 0 100000 100000 0 100000" stroked="false">
+                    <v:shape id="_x0000_i28" o:spid="_x0000_s28" type="#_x0000_t75" style="position:absolute;z-index:14336;o:allowoverlap:true;o:allowincell:true;mso-position-horizontal-relative:text;margin-left:9.75pt;mso-position-horizontal:absolute;mso-position-vertical-relative:text;margin-top:0.00pt;mso-position-vertical:absolute;width:67.50pt;height:12.00pt;mso-wrap-distance-left:9.07pt;mso-wrap-distance-top:0.00pt;mso-wrap-distance-right:9.07pt;mso-wrap-distance-bottom:0.00pt;" wrapcoords="0 0 100000 0 100000 100000 0 100000" stroked="false">
                       <v:path textboxrect="0,0,0,0"/>
                       <w10:wrap type="through"/>
-                      <v:imagedata r:id="rId35" o:title=""/>
+                      <v:imagedata r:id="rId34" o:title=""/>
                     </v:shape>
                   </w:pict>
                 </mc:Fallback>
@@ -4971,7 +4852,7 @@
                           <wp:lineTo x="0" y="21600"/>
                         </wp:wrapPolygon>
                       </wp:wrapThrough>
-                      <wp:docPr id="31" name=""/>
+                      <wp:docPr id="30" name=""/>
                       <wp:cNvGraphicFramePr>
                         <a:graphicFrameLocks xmlns:a="http://schemas.openxmlformats.org/drawingml/2006/main" noChangeAspect="1"/>
                       </wp:cNvGraphicFramePr>
@@ -4986,7 +4867,7 @@
                               <pic:nvPr/>
                             </pic:nvPicPr>
                             <pic:blipFill>
-                              <a:blip r:embed="rId36"/>
+                              <a:blip r:embed="rId35"/>
                               <a:stretch/>
                             </pic:blipFill>
                             <pic:spPr bwMode="auto">
@@ -5022,10 +4903,10 @@
                         <v:f eqn="sum @10 21600 0"/>
                       </v:formulas>
                     </v:shapetype>
-                    <v:shape id="_x0000_i30" o:spid="_x0000_s30" type="#_x0000_t75" style="position:absolute;z-index:15360;o:allowoverlap:true;o:allowincell:true;mso-position-horizontal-relative:text;margin-left:11.25pt;mso-position-horizontal:absolute;mso-position-vertical-relative:text;margin-top:0.00pt;mso-position-vertical:absolute;width:57.75pt;height:12.00pt;mso-wrap-distance-left:9.07pt;mso-wrap-distance-top:0.00pt;mso-wrap-distance-right:9.07pt;mso-wrap-distance-bottom:0.00pt;" wrapcoords="0 0 100000 0 100000 100000 0 100000" stroked="false">
+                    <v:shape id="_x0000_i29" o:spid="_x0000_s29" type="#_x0000_t75" style="position:absolute;z-index:15360;o:allowoverlap:true;o:allowincell:true;mso-position-horizontal-relative:text;margin-left:11.25pt;mso-position-horizontal:absolute;mso-position-vertical-relative:text;margin-top:0.00pt;mso-position-vertical:absolute;width:57.75pt;height:12.00pt;mso-wrap-distance-left:9.07pt;mso-wrap-distance-top:0.00pt;mso-wrap-distance-right:9.07pt;mso-wrap-distance-bottom:0.00pt;" wrapcoords="0 0 100000 0 100000 100000 0 100000" stroked="false">
                       <v:path textboxrect="0,0,0,0"/>
                       <w10:wrap type="through"/>
-                      <v:imagedata r:id="rId36" o:title=""/>
+                      <v:imagedata r:id="rId35" o:title=""/>
                     </v:shape>
                   </w:pict>
                 </mc:Fallback>
@@ -5160,7 +5041,7 @@
                           <wp:lineTo x="0" y="21600"/>
                         </wp:wrapPolygon>
                       </wp:wrapThrough>
-                      <wp:docPr id="32" name=""/>
+                      <wp:docPr id="31" name=""/>
                       <wp:cNvGraphicFramePr>
                         <a:graphicFrameLocks xmlns:a="http://schemas.openxmlformats.org/drawingml/2006/main" noChangeAspect="1"/>
                       </wp:cNvGraphicFramePr>
@@ -5175,7 +5056,7 @@
                               <pic:nvPr/>
                             </pic:nvPicPr>
                             <pic:blipFill>
-                              <a:blip r:embed="rId37"/>
+                              <a:blip r:embed="rId36"/>
                               <a:stretch/>
                             </pic:blipFill>
                             <pic:spPr bwMode="auto">
@@ -5211,10 +5092,10 @@
                         <v:f eqn="sum @10 21600 0"/>
                       </v:formulas>
                     </v:shapetype>
-                    <v:shape id="_x0000_i31" o:spid="_x0000_s31" type="#_x0000_t75" style="position:absolute;z-index:16384;o:allowoverlap:true;o:allowincell:true;mso-position-horizontal-relative:text;margin-left:0.00pt;mso-position-horizontal:absolute;mso-position-vertical-relative:text;margin-top:0.00pt;mso-position-vertical:absolute;width:74.25pt;height:14.25pt;mso-wrap-distance-left:9.07pt;mso-wrap-distance-top:0.00pt;mso-wrap-distance-right:9.07pt;mso-wrap-distance-bottom:0.00pt;" wrapcoords="0 0 100000 0 100000 100000 0 100000" stroked="false">
+                    <v:shape id="_x0000_i30" o:spid="_x0000_s30" type="#_x0000_t75" style="position:absolute;z-index:16384;o:allowoverlap:true;o:allowincell:true;mso-position-horizontal-relative:text;margin-left:0.00pt;mso-position-horizontal:absolute;mso-position-vertical-relative:text;margin-top:0.00pt;mso-position-vertical:absolute;width:74.25pt;height:14.25pt;mso-wrap-distance-left:9.07pt;mso-wrap-distance-top:0.00pt;mso-wrap-distance-right:9.07pt;mso-wrap-distance-bottom:0.00pt;" wrapcoords="0 0 100000 0 100000 100000 0 100000" stroked="false">
                       <v:path textboxrect="0,0,0,0"/>
                       <w10:wrap type="through"/>
-                      <v:imagedata r:id="rId37" o:title=""/>
+                      <v:imagedata r:id="rId36" o:title=""/>
                     </v:shape>
                   </w:pict>
                 </mc:Fallback>

</xml_diff>

<commit_message>
Alterando imagem que mostra a estrutura do framework
</commit_message>
<xml_diff>
--- a/framework/Project/Kaioken Framework (Estrutura).docx
+++ b/framework/Project/Kaioken Framework (Estrutura).docx
@@ -1876,7 +1876,7 @@
                     <wp:anchor xmlns:wp="http://schemas.openxmlformats.org/drawingml/2006/wordprocessingDrawing" xmlns:wp14="http://schemas.microsoft.com/office/word/2010/wordprocessingDrawing" distT="0" distB="0" distL="115200" distR="115200" simplePos="0" relativeHeight="33792" behindDoc="0" locked="0" layoutInCell="1" allowOverlap="1">
                       <wp:simplePos x="0" y="0"/>
                       <wp:positionH relativeFrom="column">
-                        <wp:posOffset>381000</wp:posOffset>
+                        <wp:posOffset>304800</wp:posOffset>
                       </wp:positionH>
                       <wp:positionV relativeFrom="paragraph">
                         <wp:posOffset>11199</wp:posOffset>
@@ -1942,7 +1942,7 @@
                         <v:f eqn="sum @10 21600 0"/>
                       </v:formulas>
                     </v:shapetype>
-                    <v:shape id="_x0000_i11" o:spid="_x0000_s11" type="#_x0000_t75" style="position:absolute;z-index:33792;o:allowoverlap:true;o:allowincell:true;mso-position-horizontal-relative:text;margin-left:30.00pt;mso-position-horizontal:absolute;mso-position-vertical-relative:text;margin-top:0.88pt;mso-position-vertical:absolute;width:66.75pt;height:12.00pt;mso-wrap-distance-left:9.07pt;mso-wrap-distance-top:0.00pt;mso-wrap-distance-right:9.07pt;mso-wrap-distance-bottom:0.00pt;" wrapcoords="0 0 100000 0 100000 100000 0 100000" stroked="false">
+                    <v:shape id="_x0000_i11" o:spid="_x0000_s11" type="#_x0000_t75" style="position:absolute;z-index:33792;o:allowoverlap:true;o:allowincell:true;mso-position-horizontal-relative:text;margin-left:24.00pt;mso-position-horizontal:absolute;mso-position-vertical-relative:text;margin-top:0.88pt;mso-position-vertical:absolute;width:66.75pt;height:12.00pt;mso-wrap-distance-left:9.07pt;mso-wrap-distance-top:0.00pt;mso-wrap-distance-right:9.07pt;mso-wrap-distance-bottom:0.00pt;" wrapcoords="0 0 100000 0 100000 100000 0 100000" stroked="false">
                       <v:path textboxrect="0,0,0,0"/>
                       <w10:wrap type="through"/>
                       <v:imagedata r:id="rId19" o:title=""/>
@@ -2017,10 +2017,10 @@
                     <wp:anchor xmlns:wp="http://schemas.openxmlformats.org/drawingml/2006/wordprocessingDrawing" xmlns:wp14="http://schemas.microsoft.com/office/word/2010/wordprocessingDrawing" distT="0" distB="0" distL="115200" distR="115200" simplePos="0" relativeHeight="35840" behindDoc="0" locked="0" layoutInCell="1" allowOverlap="1">
                       <wp:simplePos x="0" y="0"/>
                       <wp:positionH relativeFrom="column">
-                        <wp:posOffset>381000</wp:posOffset>
+                        <wp:posOffset>314325</wp:posOffset>
                       </wp:positionH>
                       <wp:positionV relativeFrom="paragraph">
-                        <wp:posOffset>0</wp:posOffset>
+                        <wp:posOffset>14591</wp:posOffset>
                       </wp:positionV>
                       <wp:extent cx="923925" cy="152400"/>
                       <wp:effectExtent l="0" t="0" r="0" b="0"/>
@@ -2083,7 +2083,7 @@
                         <v:f eqn="sum @10 21600 0"/>
                       </v:formulas>
                     </v:shapetype>
-                    <v:shape id="_x0000_i12" o:spid="_x0000_s12" type="#_x0000_t75" style="position:absolute;z-index:35840;o:allowoverlap:true;o:allowincell:true;mso-position-horizontal-relative:text;margin-left:30.00pt;mso-position-horizontal:absolute;mso-position-vertical-relative:text;margin-top:0.00pt;mso-position-vertical:absolute;width:72.75pt;height:12.00pt;mso-wrap-distance-left:9.07pt;mso-wrap-distance-top:0.00pt;mso-wrap-distance-right:9.07pt;mso-wrap-distance-bottom:0.00pt;" wrapcoords="0 0 100000 0 100000 100000 0 100000" stroked="false">
+                    <v:shape id="_x0000_i12" o:spid="_x0000_s12" type="#_x0000_t75" style="position:absolute;z-index:35840;o:allowoverlap:true;o:allowincell:true;mso-position-horizontal-relative:text;margin-left:24.75pt;mso-position-horizontal:absolute;mso-position-vertical-relative:text;margin-top:1.15pt;mso-position-vertical:absolute;width:72.75pt;height:12.00pt;mso-wrap-distance-left:9.07pt;mso-wrap-distance-top:0.00pt;mso-wrap-distance-right:9.07pt;mso-wrap-distance-bottom:0.00pt;" wrapcoords="0 0 100000 0 100000 100000 0 100000" stroked="false">
                       <v:path textboxrect="0,0,0,0"/>
                       <w10:wrap type="through"/>
                       <v:imagedata r:id="rId20" o:title=""/>
@@ -2172,7 +2172,7 @@
                     <wp:anchor xmlns:wp="http://schemas.openxmlformats.org/drawingml/2006/wordprocessingDrawing" xmlns:wp14="http://schemas.microsoft.com/office/word/2010/wordprocessingDrawing" distT="0" distB="0" distL="115200" distR="115200" simplePos="0" relativeHeight="36864" behindDoc="0" locked="0" layoutInCell="1" allowOverlap="1">
                       <wp:simplePos x="0" y="0"/>
                       <wp:positionH relativeFrom="column">
-                        <wp:posOffset>357187</wp:posOffset>
+                        <wp:posOffset>309562</wp:posOffset>
                       </wp:positionH>
                       <wp:positionV relativeFrom="paragraph">
                         <wp:posOffset>0</wp:posOffset>
@@ -2238,7 +2238,7 @@
                         <v:f eqn="sum @10 21600 0"/>
                       </v:formulas>
                     </v:shapetype>
-                    <v:shape id="_x0000_i13" o:spid="_x0000_s13" type="#_x0000_t75" style="position:absolute;z-index:36864;o:allowoverlap:true;o:allowincell:true;mso-position-horizontal-relative:text;margin-left:28.12pt;mso-position-horizontal:absolute;mso-position-vertical-relative:text;margin-top:0.00pt;mso-position-vertical:absolute;width:84.75pt;height:12.75pt;mso-wrap-distance-left:9.07pt;mso-wrap-distance-top:0.00pt;mso-wrap-distance-right:9.07pt;mso-wrap-distance-bottom:0.00pt;" wrapcoords="0 0 100000 0 100000 100000 0 100000" stroked="false">
+                    <v:shape id="_x0000_i13" o:spid="_x0000_s13" type="#_x0000_t75" style="position:absolute;z-index:36864;o:allowoverlap:true;o:allowincell:true;mso-position-horizontal-relative:text;margin-left:24.37pt;mso-position-horizontal:absolute;mso-position-vertical-relative:text;margin-top:0.00pt;mso-position-vertical:absolute;width:84.75pt;height:12.75pt;mso-wrap-distance-left:9.07pt;mso-wrap-distance-top:0.00pt;mso-wrap-distance-right:9.07pt;mso-wrap-distance-bottom:0.00pt;" wrapcoords="0 0 100000 0 100000 100000 0 100000" stroked="false">
                       <v:path textboxrect="0,0,0,0"/>
                       <w10:wrap type="through"/>
                       <v:imagedata r:id="rId21" o:title=""/>

</xml_diff>